<commit_message>
Add line to docx
</commit_message>
<xml_diff>
--- a/Testing.docx
+++ b/Testing.docx
@@ -53,6 +53,29 @@
         </w:rPr>
         <w:t>Testing 1 2 3.</w:t>
       </w:r>
+    </w:p>
+    <w:p>
+      <w:pPr>
+        <w:rPr>
+          <w:rFonts w:ascii="Arial" w:hAnsi="Arial"/>
+          <w:color w:val="1F497D" w:themeColor="text2"/>
+        </w:rPr>
+      </w:pPr>
+    </w:p>
+    <w:p>
+      <w:pPr>
+        <w:rPr>
+          <w:rFonts w:ascii="Arial" w:hAnsi="Arial"/>
+          <w:color w:val="1F497D" w:themeColor="text2"/>
+        </w:rPr>
+      </w:pPr>
+      <w:r>
+        <w:rPr>
+          <w:rFonts w:ascii="Arial" w:hAnsi="Arial"/>
+          <w:color w:val="1F497D" w:themeColor="text2"/>
+        </w:rPr>
+        <w:t>New line 4 5 6.</w:t>
+      </w:r>
       <w:bookmarkStart w:id="0" w:name="_GoBack"/>
       <w:bookmarkEnd w:id="0"/>
     </w:p>
@@ -69,7 +92,7 @@
         <mc:AlternateContent>
           <mc:Choice Requires="wps">
             <w:drawing>
-              <wp:inline distT="0" distB="0" distL="0" distR="0" wp14:anchorId="37473311" wp14:editId="707755C0">
+              <wp:inline distT="0" distB="0" distL="0" distR="0" wp14:anchorId="316DBDDB" wp14:editId="5A195465">
                 <wp:extent cx="5717540" cy="1985010"/>
                 <wp:effectExtent l="0" t="0" r="0" b="0"/>
                 <wp:docPr id="3" name="Text Box 3"/>
@@ -265,7 +288,7 @@
                                       <w:color w:val="1F497D" w:themeColor="text2"/>
                                     </w:rPr>
                                     <w:drawing>
-                                      <wp:inline distT="0" distB="0" distL="0" distR="0" wp14:anchorId="2335B185" wp14:editId="5DE7ED84">
+                                      <wp:inline distT="0" distB="0" distL="0" distR="0" wp14:anchorId="523365A6" wp14:editId="18CF63A7">
                                         <wp:extent cx="730474" cy="489418"/>
                                         <wp:effectExtent l="0" t="0" r="6350" b="0"/>
                                         <wp:docPr id="4" name="Picture 4"/>
@@ -570,7 +593,7 @@
                                 <w:color w:val="1F497D" w:themeColor="text2"/>
                               </w:rPr>
                               <w:drawing>
-                                <wp:inline distT="0" distB="0" distL="0" distR="0" wp14:anchorId="2335B185" wp14:editId="5DE7ED84">
+                                <wp:inline distT="0" distB="0" distL="0" distR="0" wp14:anchorId="523365A6" wp14:editId="18CF63A7">
                                   <wp:extent cx="730474" cy="489418"/>
                                   <wp:effectExtent l="0" t="0" r="6350" b="0"/>
                                   <wp:docPr id="4" name="Picture 4"/>
@@ -1304,7 +1327,7 @@
               <w:noProof/>
             </w:rPr>
             <w:drawing>
-              <wp:inline distT="0" distB="0" distL="0" distR="0" wp14:anchorId="5ACD9BBD" wp14:editId="1CDC8864">
+              <wp:inline distT="0" distB="0" distL="0" distR="0" wp14:anchorId="071ECBD7" wp14:editId="437E99B9">
                 <wp:extent cx="909320" cy="909320"/>
                 <wp:effectExtent l="0" t="0" r="5080" b="5080"/>
                 <wp:docPr id="20" name="Picture 20"/>
@@ -1434,7 +1457,7 @@
               <w:noProof/>
             </w:rPr>
             <w:drawing>
-              <wp:inline distT="0" distB="0" distL="0" distR="0" wp14:anchorId="53692464" wp14:editId="03A5F5C9">
+              <wp:inline distT="0" distB="0" distL="0" distR="0" wp14:anchorId="6ADC24E6" wp14:editId="1A806B77">
                 <wp:extent cx="1249680" cy="811569"/>
                 <wp:effectExtent l="0" t="0" r="0" b="1270"/>
                 <wp:docPr id="21" name="Picture 21"/>
@@ -1635,7 +1658,7 @@
               <w:noProof/>
             </w:rPr>
             <w:drawing>
-              <wp:inline distT="0" distB="0" distL="0" distR="0" wp14:anchorId="7BA8D935" wp14:editId="17A1B719">
+              <wp:inline distT="0" distB="0" distL="0" distR="0" wp14:anchorId="4BA77AE3" wp14:editId="73223B51">
                 <wp:extent cx="909320" cy="909320"/>
                 <wp:effectExtent l="0" t="0" r="5080" b="5080"/>
                 <wp:docPr id="22" name="Picture 22"/>
@@ -1775,7 +1798,7 @@
               <w:noProof/>
             </w:rPr>
             <w:drawing>
-              <wp:inline distT="0" distB="0" distL="0" distR="0" wp14:anchorId="31FA02D7" wp14:editId="5F4BB3E4">
+              <wp:inline distT="0" distB="0" distL="0" distR="0" wp14:anchorId="034A7F00" wp14:editId="5BF6DE1E">
                 <wp:extent cx="1249680" cy="811569"/>
                 <wp:effectExtent l="0" t="0" r="0" b="1270"/>
                 <wp:docPr id="23" name="Picture 23"/>

</xml_diff>